<commit_message>
Update Smart Saver Description.docx
Updated version
</commit_message>
<xml_diff>
--- a/Design/Smart Saver Description.docx
+++ b/Design/Smart Saver Description.docx
@@ -130,7 +130,6 @@
           <w:numId w:val="1"/>
         </w:numPr>
         <w:tabs>
-          <w:tab w:val="clear" w:pos="709"/>
           <w:tab w:val="left" w:pos="709" w:leader="none"/>
         </w:tabs>
         <w:bidi w:val="0"/>
@@ -146,11 +145,7 @@
       </w:r>
       <w:r>
         <w:rPr/>
-        <w:t xml:space="preserve">: The initial version of the app will be straightforward, focusing on core features </w:t>
-      </w:r>
-      <w:r>
-        <w:rPr/>
-        <w:t>(savings goals, challenges and rewards)</w:t>
+        <w:t>: The initial version of the app will be straightforward, focusing on core features (savings goals, challenges and rewards)</w:t>
       </w:r>
     </w:p>
     <w:p>
@@ -175,7 +170,6 @@
           <w:numId w:val="2"/>
         </w:numPr>
         <w:tabs>
-          <w:tab w:val="clear" w:pos="709"/>
           <w:tab w:val="left" w:pos="709" w:leader="none"/>
         </w:tabs>
         <w:bidi w:val="0"/>
@@ -202,7 +196,6 @@
           <w:numId w:val="2"/>
         </w:numPr>
         <w:tabs>
-          <w:tab w:val="clear" w:pos="709"/>
           <w:tab w:val="left" w:pos="709" w:leader="none"/>
         </w:tabs>
         <w:bidi w:val="0"/>
@@ -229,7 +222,6 @@
           <w:numId w:val="2"/>
         </w:numPr>
         <w:tabs>
-          <w:tab w:val="clear" w:pos="709"/>
           <w:tab w:val="left" w:pos="709" w:leader="none"/>
         </w:tabs>
         <w:bidi w:val="0"/>
@@ -245,7 +237,31 @@
       </w:r>
       <w:r>
         <w:rPr/>
-        <w:t>: AI will analyse user data to offer tailored suggestions, recommend better products, and provide educational content on investments.</w:t>
+        <w:t xml:space="preserve">: AI will analyse user data to offer tailored suggestions </w:t>
+      </w:r>
+      <w:r>
+        <w:rPr/>
+        <w:t>and</w:t>
+      </w:r>
+      <w:r>
+        <w:rPr/>
+        <w:t xml:space="preserve"> </w:t>
+      </w:r>
+      <w:r>
+        <w:rPr/>
+        <w:t>suggest</w:t>
+      </w:r>
+      <w:r>
+        <w:rPr/>
+        <w:t xml:space="preserve"> better products </w:t>
+      </w:r>
+      <w:r>
+        <w:rPr/>
+        <w:t>to help meet goals.</w:t>
+      </w:r>
+      <w:r>
+        <w:rPr/>
+        <w:t xml:space="preserve"> </w:t>
       </w:r>
     </w:p>
     <w:p>
@@ -256,7 +272,39 @@
           <w:numId w:val="2"/>
         </w:numPr>
         <w:tabs>
-          <w:tab w:val="clear" w:pos="709"/>
+          <w:tab w:val="left" w:pos="709" w:leader="none"/>
+        </w:tabs>
+        <w:bidi w:val="0"/>
+        <w:ind w:hanging="283" w:start="709"/>
+        <w:jc w:val="start"/>
+        <w:rPr>
+          <w:b/>
+          <w:bCs/>
+        </w:rPr>
+      </w:pPr>
+      <w:r>
+        <w:rPr>
+          <w:b/>
+          <w:bCs/>
+        </w:rPr>
+        <w:t>Financial Education: S</w:t>
+      </w:r>
+      <w:r>
+        <w:rPr>
+          <w:b w:val="false"/>
+          <w:bCs w:val="false"/>
+        </w:rPr>
+        <w:t xml:space="preserve">ignpost and present customers with micro-learning content on financial subjects such as investments and fraud prevention. </w:t>
+      </w:r>
+    </w:p>
+    <w:p>
+      <w:pPr>
+        <w:pStyle w:val="BodyText"/>
+        <w:numPr>
+          <w:ilvl w:val="0"/>
+          <w:numId w:val="2"/>
+        </w:numPr>
+        <w:tabs>
           <w:tab w:val="left" w:pos="709" w:leader="none"/>
         </w:tabs>
         <w:bidi w:val="0"/>
@@ -297,7 +345,6 @@
           <w:numId w:val="3"/>
         </w:numPr>
         <w:tabs>
-          <w:tab w:val="clear" w:pos="709"/>
           <w:tab w:val="left" w:pos="709" w:leader="none"/>
         </w:tabs>
         <w:bidi w:val="0"/>
@@ -324,7 +371,6 @@
           <w:numId w:val="3"/>
         </w:numPr>
         <w:tabs>
-          <w:tab w:val="clear" w:pos="709"/>
           <w:tab w:val="left" w:pos="709" w:leader="none"/>
         </w:tabs>
         <w:bidi w:val="0"/>
@@ -351,7 +397,6 @@
           <w:numId w:val="3"/>
         </w:numPr>
         <w:tabs>
-          <w:tab w:val="clear" w:pos="709"/>
           <w:tab w:val="left" w:pos="709" w:leader="none"/>
         </w:tabs>
         <w:bidi w:val="0"/>
@@ -378,7 +423,6 @@
           <w:numId w:val="3"/>
         </w:numPr>
         <w:tabs>
-          <w:tab w:val="clear" w:pos="709"/>
           <w:tab w:val="left" w:pos="709" w:leader="none"/>
         </w:tabs>
         <w:bidi w:val="0"/>
@@ -415,6 +459,7 @@
       <w:pgNumType w:fmt="decimal"/>
       <w:formProt w:val="false"/>
       <w:textDirection w:val="lrTb"/>
+      <w:docGrid w:type="default" w:linePitch="100" w:charSpace="0"/>
     </w:sectPr>
   </w:body>
 </w:document>
@@ -981,7 +1026,6 @@
     </w:rPrDefault>
     <w:pPrDefault>
       <w:pPr>
-        <w:widowControl/>
         <w:suppressAutoHyphens w:val="true"/>
       </w:pPr>
     </w:pPrDefault>
@@ -991,7 +1035,10 @@
     <w:qFormat/>
     <w:pPr>
       <w:widowControl/>
+      <w:suppressAutoHyphens w:val="true"/>
       <w:bidi w:val="0"/>
+      <w:spacing w:before="0" w:after="0"/>
+      <w:jc w:val="start"/>
     </w:pPr>
     <w:rPr>
       <w:rFonts w:ascii="Liberation Serif" w:hAnsi="Liberation Serif" w:eastAsia="NSimSun" w:cs="Lucida Sans"/>

</xml_diff>